<commit_message>
P04: Documentation Work in Progress
</commit_message>
<xml_diff>
--- a/Practica_04/documentation/ejercicio05.docx
+++ b/Practica_04/documentation/ejercicio05.docx
@@ -125,7 +125,13 @@
         <w:pStyle w:val="EstiloPortadaArial15ptNegritaColorpersonalizadoRGB36"/>
       </w:pPr>
       <w:r>
-        <w:t xml:space="preserve">Practica 3 </w:t>
+        <w:t xml:space="preserve">Practica </w:t>
+      </w:r>
+      <w:r>
+        <w:t>4</w:t>
+      </w:r>
+      <w:r>
+        <w:t xml:space="preserve"> </w:t>
       </w:r>
     </w:p>
     <w:p>
@@ -393,7 +399,15 @@
         <w:ind w:left="360"/>
       </w:pPr>
       <w:r>
-        <w:t>Está basado y es conforme con el estándar IEEE Std 830-1998.</w:t>
+        <w:t xml:space="preserve">Está basado y es conforme con el estándar IEEE </w:t>
+      </w:r>
+      <w:proofErr w:type="spellStart"/>
+      <w:r>
+        <w:t>Std</w:t>
+      </w:r>
+      <w:proofErr w:type="spellEnd"/>
+      <w:r>
+        <w:t xml:space="preserve"> 830-1998.</w:t>
       </w:r>
     </w:p>
     <w:p>
@@ -495,7 +509,31 @@
         <w:ind w:left="360"/>
       </w:pPr>
       <w:r>
-        <w:t>La sangría de los textos dentro de cada apartado se genera automáticamente al pulsar Intro al final de la línea de título. (Estilos Normal indentado1, Normal indentado 2 y Normal indentado 3).</w:t>
+        <w:t xml:space="preserve">La sangría de los textos dentro de cada apartado se genera automáticamente al pulsar </w:t>
+      </w:r>
+      <w:proofErr w:type="spellStart"/>
+      <w:r>
+        <w:t>Intro</w:t>
+      </w:r>
+      <w:proofErr w:type="spellEnd"/>
+      <w:r>
+        <w:t xml:space="preserve"> al final de la línea de título. (Estilos Normal indentado1, Normal </w:t>
+      </w:r>
+      <w:proofErr w:type="spellStart"/>
+      <w:r>
+        <w:t>indentado</w:t>
+      </w:r>
+      <w:proofErr w:type="spellEnd"/>
+      <w:r>
+        <w:t xml:space="preserve"> 2 y Normal </w:t>
+      </w:r>
+      <w:proofErr w:type="spellStart"/>
+      <w:r>
+        <w:t>indentado</w:t>
+      </w:r>
+      <w:proofErr w:type="spellEnd"/>
+      <w:r>
+        <w:t xml:space="preserve"> 3).</w:t>
       </w:r>
     </w:p>
     <w:p>
@@ -830,7 +868,35 @@
               <w:rPr>
                 <w:b/>
               </w:rPr>
-              <w:t>Verificado dep. calidad.</w:t>
+              <w:t xml:space="preserve">Verificado </w:t>
+            </w:r>
+            <w:proofErr w:type="spellStart"/>
+            <w:r>
+              <w:rPr>
+                <w:b/>
+              </w:rPr>
+              <w:t>dep</w:t>
+            </w:r>
+            <w:proofErr w:type="spellEnd"/>
+            <w:r>
+              <w:rPr>
+                <w:b/>
+              </w:rPr>
+              <w:t xml:space="preserve">. </w:t>
+            </w:r>
+            <w:proofErr w:type="gramStart"/>
+            <w:r>
+              <w:rPr>
+                <w:b/>
+              </w:rPr>
+              <w:t>calidad</w:t>
+            </w:r>
+            <w:proofErr w:type="gramEnd"/>
+            <w:r>
+              <w:rPr>
+                <w:b/>
+              </w:rPr>
+              <w:t>.</w:t>
             </w:r>
           </w:p>
         </w:tc>
@@ -1145,12 +1211,21 @@
                 <w:lang w:val="fr-FR"/>
               </w:rPr>
             </w:pPr>
+            <w:proofErr w:type="spellStart"/>
             <w:r>
               <w:rPr>
                 <w:rFonts w:cs="Arial"/>
                 <w:lang w:val="fr-FR"/>
               </w:rPr>
-              <w:t>Por el cliente</w:t>
+              <w:t>Por</w:t>
+            </w:r>
+            <w:proofErr w:type="spellEnd"/>
+            <w:r>
+              <w:rPr>
+                <w:rFonts w:cs="Arial"/>
+                <w:lang w:val="fr-FR"/>
+              </w:rPr>
+              <w:t xml:space="preserve"> el cliente</w:t>
             </w:r>
           </w:p>
         </w:tc>
@@ -1171,13 +1246,56 @@
                 <w:lang w:val="fr-FR"/>
               </w:rPr>
             </w:pPr>
+            <w:proofErr w:type="spellStart"/>
             <w:r>
               <w:rPr>
                 <w:rFonts w:cs="Arial"/>
                 <w:lang w:val="fr-FR"/>
               </w:rPr>
-              <w:t>Por la empresa suministradora</w:t>
-            </w:r>
+              <w:t>Por</w:t>
+            </w:r>
+            <w:proofErr w:type="spellEnd"/>
+            <w:r>
+              <w:rPr>
+                <w:rFonts w:cs="Arial"/>
+                <w:lang w:val="fr-FR"/>
+              </w:rPr>
+              <w:t xml:space="preserve"> </w:t>
+            </w:r>
+            <w:proofErr w:type="gramStart"/>
+            <w:r>
+              <w:rPr>
+                <w:rFonts w:cs="Arial"/>
+                <w:lang w:val="fr-FR"/>
+              </w:rPr>
+              <w:t xml:space="preserve">la </w:t>
+            </w:r>
+            <w:proofErr w:type="spellStart"/>
+            <w:r>
+              <w:rPr>
+                <w:rFonts w:cs="Arial"/>
+                <w:lang w:val="fr-FR"/>
+              </w:rPr>
+              <w:t>empresa</w:t>
+            </w:r>
+            <w:proofErr w:type="spellEnd"/>
+            <w:proofErr w:type="gramEnd"/>
+            <w:r>
+              <w:rPr>
+                <w:rFonts w:cs="Arial"/>
+                <w:lang w:val="fr-FR"/>
+              </w:rPr>
+              <w:t xml:space="preserve"> </w:t>
+            </w:r>
+            <w:proofErr w:type="spellStart"/>
+            <w:r>
+              <w:rPr>
+                <w:rFonts w:cs="Arial"/>
+                <w:lang w:val="fr-FR"/>
+              </w:rPr>
+              <w:t>suministradora</w:t>
+            </w:r>
+            <w:proofErr w:type="spellEnd"/>
           </w:p>
         </w:tc>
       </w:tr>
@@ -1342,7 +1460,21 @@
               <w:rPr>
                 <w:rFonts w:cs="Arial"/>
               </w:rPr>
-              <w:t xml:space="preserve">Fdo. D./ Dña </w:t>
+              <w:t xml:space="preserve">Fdo. D./ </w:t>
+            </w:r>
+            <w:proofErr w:type="spellStart"/>
+            <w:r>
+              <w:rPr>
+                <w:rFonts w:cs="Arial"/>
+              </w:rPr>
+              <w:t>Dña</w:t>
+            </w:r>
+            <w:proofErr w:type="spellEnd"/>
+            <w:r>
+              <w:rPr>
+                <w:rFonts w:cs="Arial"/>
+              </w:rPr>
+              <w:t xml:space="preserve"> </w:t>
             </w:r>
             <w:r>
               <w:t>NA</w:t>
@@ -1368,7 +1500,21 @@
               <w:rPr>
                 <w:rFonts w:cs="Arial"/>
               </w:rPr>
-              <w:t xml:space="preserve">Fdo. D./Dña </w:t>
+              <w:t>Fdo. D./</w:t>
+            </w:r>
+            <w:proofErr w:type="spellStart"/>
+            <w:r>
+              <w:rPr>
+                <w:rFonts w:cs="Arial"/>
+              </w:rPr>
+              <w:t>Dña</w:t>
+            </w:r>
+            <w:proofErr w:type="spellEnd"/>
+            <w:r>
+              <w:rPr>
+                <w:rFonts w:cs="Arial"/>
+              </w:rPr>
+              <w:t xml:space="preserve"> </w:t>
             </w:r>
             <w:r>
               <w:t>NA</w:t>
@@ -1447,12 +1593,12 @@
           <w:numId w:val="0"/>
         </w:numPr>
       </w:pPr>
-      <w:bookmarkStart w:id="4" w:name="_Toc33411058"/>
+      <w:bookmarkStart w:id="3" w:name="_Toc33411058"/>
       <w:r>
         <w:lastRenderedPageBreak/>
         <w:t>Contenido</w:t>
       </w:r>
-      <w:bookmarkEnd w:id="4"/>
+      <w:bookmarkEnd w:id="3"/>
     </w:p>
     <w:p>
       <w:pPr>
@@ -4642,8 +4788,8 @@
       <w:pPr>
         <w:pStyle w:val="Heading1"/>
       </w:pPr>
-      <w:bookmarkStart w:id="5" w:name="_Toc33238232"/>
-      <w:bookmarkStart w:id="6" w:name="_Toc33411059"/>
+      <w:bookmarkStart w:id="4" w:name="_Toc33238232"/>
+      <w:bookmarkStart w:id="5" w:name="_Toc33411059"/>
       <w:r>
         <w:br w:type="page"/>
       </w:r>
@@ -4651,34 +4797,135 @@
         <w:lastRenderedPageBreak/>
         <w:t>Introducción</w:t>
       </w:r>
+      <w:bookmarkEnd w:id="4"/>
       <w:bookmarkEnd w:id="5"/>
-      <w:bookmarkEnd w:id="6"/>
     </w:p>
     <w:p>
       <w:pPr>
         <w:pStyle w:val="guiazul"/>
         <w:ind w:left="284"/>
-      </w:pPr>
-      <w:r>
-        <w:t>La introducción de la Especificación de requisitos de software (SRS) debe proporcionar una vista general de la SRS. Debe incluir el objetivo, el alcance, las definiciones y acrónimos, las referencias, y la vista general del SRS.</w:t>
+        <w:rPr>
+          <w:i w:val="0"/>
+          <w:color w:val="auto"/>
+        </w:rPr>
+      </w:pPr>
+      <w:r>
+        <w:rPr>
+          <w:i w:val="0"/>
+          <w:color w:val="auto"/>
+        </w:rPr>
+        <w:t>Se desea desarrollar un sistema de gestión de bases de conocimiento para sistemas</w:t>
       </w:r>
     </w:p>
     <w:p>
       <w:pPr>
         <w:pStyle w:val="guiazul"/>
         <w:ind w:left="284"/>
-      </w:pPr>
-      <w:r>
+        <w:rPr>
+          <w:i w:val="0"/>
+          <w:color w:val="auto"/>
+        </w:rPr>
+      </w:pPr>
+      <w:r>
+        <w:rPr>
+          <w:i w:val="0"/>
+          <w:color w:val="auto"/>
+        </w:rPr>
+        <w:t xml:space="preserve">expertos que pueda trabajar a través de la red. El sistema </w:t>
+      </w:r>
+      <w:r>
+        <w:rPr>
+          <w:i w:val="0"/>
+          <w:color w:val="auto"/>
+        </w:rPr>
+        <w:t>tendrá</w:t>
+      </w:r>
+      <w:r>
+        <w:rPr>
+          <w:i w:val="0"/>
+          <w:color w:val="auto"/>
+        </w:rPr>
+        <w:t xml:space="preserve"> una parte de </w:t>
+      </w:r>
+      <w:r>
+        <w:rPr>
+          <w:i w:val="0"/>
+          <w:color w:val="auto"/>
+        </w:rPr>
+        <w:t>visualización</w:t>
+      </w:r>
+      <w:r>
+        <w:rPr>
+          <w:i w:val="0"/>
+          <w:color w:val="auto"/>
+        </w:rPr>
+        <w:t xml:space="preserve">, donde el usuario puede solamente ver la base de conocimiento y una parte de </w:t>
+      </w:r>
+      <w:r>
+        <w:rPr>
+          <w:i w:val="0"/>
+          <w:color w:val="auto"/>
+        </w:rPr>
+        <w:t>edición</w:t>
+      </w:r>
+      <w:r>
+        <w:rPr>
+          <w:i w:val="0"/>
+          <w:color w:val="auto"/>
+        </w:rPr>
+        <w:t>, donde el usuario puede</w:t>
+      </w:r>
+      <w:r>
+        <w:rPr>
+          <w:i w:val="0"/>
+          <w:color w:val="auto"/>
+        </w:rPr>
+        <w:t xml:space="preserve"> ver</w:t>
+      </w:r>
+      <w:r>
+        <w:rPr>
+          <w:i w:val="0"/>
+          <w:color w:val="auto"/>
+        </w:rPr>
+        <w:t>, crear</w:t>
+      </w:r>
+      <w:r>
+        <w:rPr>
+          <w:i w:val="0"/>
+          <w:color w:val="auto"/>
+        </w:rPr>
+        <w:t xml:space="preserve"> y alterar </w:t>
+      </w:r>
+      <w:r>
+        <w:rPr>
+          <w:i w:val="0"/>
+          <w:color w:val="auto"/>
+        </w:rPr>
+        <w:t>reglas</w:t>
+      </w:r>
+      <w:r>
+        <w:rPr>
+          <w:i w:val="0"/>
+          <w:color w:val="auto"/>
+        </w:rPr>
+        <w:t>, atributos y antecedentes.</w:t>
+      </w:r>
+    </w:p>
+    <w:p>
+      <w:pPr>
+        <w:pStyle w:val="guiazul"/>
+        <w:ind w:left="284"/>
+        <w:rPr>
+          <w:i w:val="0"/>
+          <w:color w:val="auto"/>
+        </w:rPr>
+      </w:pPr>
+      <w:r>
+        <w:rPr>
+          <w:i w:val="0"/>
+          <w:color w:val="auto"/>
+        </w:rPr>
         <w:t xml:space="preserve"> </w:t>
-      </w:r>
-      <w:r>
-        <w:fldChar w:fldCharType="begin"/>
-      </w:r>
-      <w:r>
-        <w:instrText>MACROBUTTON NoMacro [Inserte aquí el texto]</w:instrText>
-      </w:r>
-      <w:r>
-        <w:fldChar w:fldCharType="end"/>
       </w:r>
     </w:p>
     <w:p>
@@ -4691,10 +4938,31 @@
       <w:pPr>
         <w:pStyle w:val="Heading2"/>
       </w:pPr>
-      <w:bookmarkStart w:id="7" w:name="_Toc33411060"/>
+      <w:bookmarkStart w:id="6" w:name="_Toc33411060"/>
       <w:r>
         <w:t>Propósito</w:t>
       </w:r>
+      <w:bookmarkEnd w:id="6"/>
+    </w:p>
+    <w:p>
+      <w:pPr>
+        <w:pStyle w:val="Normalindentado2"/>
+      </w:pPr>
+      <w:r>
+        <w:t>El propósito del trabajo es cumplir con todas las especificaciones propuestas por el profesor para este sistema de gestión de base de conocimiento en la red.</w:t>
+      </w:r>
+      <w:r>
+        <w:t xml:space="preserve"> Esta direccionado a cualquier persona que necesite usar una un software de conocimiento pero más popular entre matemáticos, físicos e informáticos teóricos. </w:t>
+      </w:r>
+    </w:p>
+    <w:p>
+      <w:pPr>
+        <w:pStyle w:val="Heading2"/>
+      </w:pPr>
+      <w:bookmarkStart w:id="7" w:name="_Toc33411061"/>
+      <w:r>
+        <w:t>Alcance</w:t>
+      </w:r>
       <w:bookmarkEnd w:id="7"/>
     </w:p>
     <w:p>
@@ -4702,79 +4970,7 @@
         <w:pStyle w:val="Normalindentado2"/>
       </w:pPr>
       <w:r>
-        <w:fldChar w:fldCharType="begin"/>
-      </w:r>
-      <w:r>
-        <w:instrText>MACROBUTTON NoMacro [</w:instrText>
-      </w:r>
-      <w:r>
-        <w:rPr>
-          <w:color w:val="0000FF"/>
-        </w:rPr>
-        <w:instrText>Inserte aquí el texto</w:instrText>
-      </w:r>
-      <w:r>
-        <w:instrText>]</w:instrText>
-      </w:r>
-      <w:r>
-        <w:fldChar w:fldCharType="end"/>
-      </w:r>
-    </w:p>
-    <w:p>
-      <w:pPr>
-        <w:pStyle w:val="guiazul"/>
-        <w:numPr>
-          <w:ilvl w:val="0"/>
-          <w:numId w:val="2"/>
-        </w:numPr>
-      </w:pPr>
-      <w:r>
-        <w:t>Propósito del documento</w:t>
-      </w:r>
-    </w:p>
-    <w:p>
-      <w:pPr>
-        <w:pStyle w:val="guiazul"/>
-        <w:numPr>
-          <w:ilvl w:val="0"/>
-          <w:numId w:val="2"/>
-        </w:numPr>
-      </w:pPr>
-      <w:r>
-        <w:t>Audiencia a la que va dirigido</w:t>
-      </w:r>
-    </w:p>
-    <w:p>
-      <w:pPr>
-        <w:pStyle w:val="Heading2"/>
-      </w:pPr>
-      <w:bookmarkStart w:id="8" w:name="_Toc33411061"/>
-      <w:r>
-        <w:t>Alcance</w:t>
-      </w:r>
-      <w:bookmarkEnd w:id="8"/>
-    </w:p>
-    <w:p>
-      <w:pPr>
-        <w:pStyle w:val="Normalindentado2"/>
-      </w:pPr>
-      <w:r>
-        <w:fldChar w:fldCharType="begin"/>
-      </w:r>
-      <w:r>
-        <w:instrText>MACROBUTTON NoMacro [</w:instrText>
-      </w:r>
-      <w:r>
-        <w:rPr>
-          <w:color w:val="0000FF"/>
-        </w:rPr>
-        <w:instrText>Inserte aquí el texto</w:instrText>
-      </w:r>
-      <w:r>
-        <w:instrText>]</w:instrText>
-      </w:r>
-      <w:r>
-        <w:fldChar w:fldCharType="end"/>
+        <w:t>El alcance de este trabajo es una asignatura de Programación Web de la Universidad de Granada, por lo tanto está relacionado con una gestión de base de conocimiento pero con funcionamiento en la red.</w:t>
       </w:r>
     </w:p>
     <w:p>
@@ -4808,18 +5004,18 @@
           <w:iCs w:val="0"/>
         </w:rPr>
       </w:pPr>
-      <w:bookmarkStart w:id="9" w:name="_Toc30323665"/>
-      <w:bookmarkStart w:id="10" w:name="_Toc33238235"/>
-      <w:bookmarkStart w:id="11" w:name="_Toc33411062"/>
+      <w:bookmarkStart w:id="8" w:name="_Toc30323665"/>
+      <w:bookmarkStart w:id="9" w:name="_Toc33238235"/>
+      <w:bookmarkStart w:id="10" w:name="_Toc33411062"/>
       <w:r>
         <w:rPr>
           <w:iCs w:val="0"/>
         </w:rPr>
         <w:t>Personal involucrado</w:t>
       </w:r>
+      <w:bookmarkEnd w:id="8"/>
       <w:bookmarkEnd w:id="9"/>
       <w:bookmarkEnd w:id="10"/>
-      <w:bookmarkEnd w:id="11"/>
     </w:p>
     <w:tbl>
       <w:tblPr>
@@ -4895,22 +5091,7 @@
               <w:ind w:left="0"/>
             </w:pPr>
             <w:r>
-              <w:fldChar w:fldCharType="begin"/>
-            </w:r>
-            <w:r>
-              <w:instrText>MACROBUTTON NoMacro [</w:instrText>
-            </w:r>
-            <w:r>
-              <w:rPr>
-                <w:color w:val="0000FF"/>
-              </w:rPr>
-              <w:instrText>Inserte aquí el texto</w:instrText>
-            </w:r>
-            <w:r>
-              <w:instrText>]</w:instrText>
-            </w:r>
-            <w:r>
-              <w:fldChar w:fldCharType="end"/>
+              <w:t>Alexandre Albernaz Franca</w:t>
             </w:r>
           </w:p>
         </w:tc>
@@ -4965,22 +5146,7 @@
               <w:ind w:left="0"/>
             </w:pPr>
             <w:r>
-              <w:fldChar w:fldCharType="begin"/>
-            </w:r>
-            <w:r>
-              <w:instrText>MACROBUTTON NoMacro [</w:instrText>
-            </w:r>
-            <w:r>
-              <w:rPr>
-                <w:color w:val="0000FF"/>
-              </w:rPr>
-              <w:instrText>Inserte aquí el texto</w:instrText>
-            </w:r>
-            <w:r>
-              <w:instrText>]</w:instrText>
-            </w:r>
-            <w:r>
-              <w:fldChar w:fldCharType="end"/>
+              <w:t>Desarrollador</w:t>
             </w:r>
           </w:p>
         </w:tc>
@@ -5035,22 +5201,7 @@
               <w:ind w:left="0"/>
             </w:pPr>
             <w:r>
-              <w:fldChar w:fldCharType="begin"/>
-            </w:r>
-            <w:r>
-              <w:instrText>MACROBUTTON NoMacro [</w:instrText>
-            </w:r>
-            <w:r>
-              <w:rPr>
-                <w:color w:val="0000FF"/>
-              </w:rPr>
-              <w:instrText>Inserte aquí el texto</w:instrText>
-            </w:r>
-            <w:r>
-              <w:instrText>]</w:instrText>
-            </w:r>
-            <w:r>
-              <w:fldChar w:fldCharType="end"/>
+              <w:t>NA</w:t>
             </w:r>
           </w:p>
         </w:tc>
@@ -5105,22 +5256,7 @@
               <w:ind w:left="0"/>
             </w:pPr>
             <w:r>
-              <w:fldChar w:fldCharType="begin"/>
-            </w:r>
-            <w:r>
-              <w:instrText>MACROBUTTON NoMacro [</w:instrText>
-            </w:r>
-            <w:r>
-              <w:rPr>
-                <w:color w:val="0000FF"/>
-              </w:rPr>
-              <w:instrText>Inserte aquí el texto</w:instrText>
-            </w:r>
-            <w:r>
-              <w:instrText>]</w:instrText>
-            </w:r>
-            <w:r>
-              <w:fldChar w:fldCharType="end"/>
+              <w:t>Desarrollo y Documentación</w:t>
             </w:r>
           </w:p>
         </w:tc>
@@ -5175,22 +5311,7 @@
               <w:ind w:left="0"/>
             </w:pPr>
             <w:r>
-              <w:fldChar w:fldCharType="begin"/>
-            </w:r>
-            <w:r>
-              <w:instrText>MACROBUTTON NoMacro [</w:instrText>
-            </w:r>
-            <w:r>
-              <w:rPr>
-                <w:color w:val="0000FF"/>
-              </w:rPr>
-              <w:instrText>Inserte aquí el texto</w:instrText>
-            </w:r>
-            <w:r>
-              <w:instrText>]</w:instrText>
-            </w:r>
-            <w:r>
-              <w:fldChar w:fldCharType="end"/>
+              <w:t>Basic4@gmail.com</w:t>
             </w:r>
           </w:p>
         </w:tc>
@@ -5245,22 +5366,7 @@
               <w:ind w:left="0"/>
             </w:pPr>
             <w:r>
-              <w:fldChar w:fldCharType="begin"/>
-            </w:r>
-            <w:r>
-              <w:instrText>MACROBUTTON NoMacro [</w:instrText>
-            </w:r>
-            <w:r>
-              <w:rPr>
-                <w:color w:val="0000FF"/>
-              </w:rPr>
-              <w:instrText>Inserte aquí el texto</w:instrText>
-            </w:r>
-            <w:r>
-              <w:instrText>]</w:instrText>
-            </w:r>
-            <w:r>
-              <w:fldChar w:fldCharType="end"/>
+              <w:t>NA</w:t>
             </w:r>
           </w:p>
         </w:tc>
@@ -5274,33 +5380,15 @@
     </w:p>
     <w:p>
       <w:pPr>
-        <w:pStyle w:val="guiazul"/>
-        <w:ind w:left="708"/>
-      </w:pPr>
-      <w:r>
-        <w:t>Relación de personas involucradas en el desarrollo del sistema, con información de contacto.</w:t>
-      </w:r>
-    </w:p>
-    <w:p>
-      <w:pPr>
-        <w:pStyle w:val="guiazul"/>
-        <w:ind w:left="708"/>
-      </w:pPr>
-      <w:r>
-        <w:t>Esta información es útil para que el gestor del proyecto pueda localizar a todos los participantes y recabar la información necesaria para la obtención de requisitos, validaciones de seguimiento, etc.</w:t>
-      </w:r>
-    </w:p>
-    <w:p>
-      <w:pPr>
         <w:pStyle w:val="Heading2"/>
       </w:pPr>
-      <w:bookmarkStart w:id="12" w:name="_Toc33238236"/>
-      <w:bookmarkStart w:id="13" w:name="_Toc33411063"/>
+      <w:bookmarkStart w:id="11" w:name="_Toc33238236"/>
+      <w:bookmarkStart w:id="12" w:name="_Toc33411063"/>
       <w:r>
         <w:t>Definiciones, acrónimos y abreviaturas</w:t>
       </w:r>
+      <w:bookmarkEnd w:id="11"/>
       <w:bookmarkEnd w:id="12"/>
-      <w:bookmarkEnd w:id="13"/>
     </w:p>
     <w:p>
       <w:pPr>
@@ -5338,13 +5426,13 @@
       <w:pPr>
         <w:pStyle w:val="Heading2"/>
       </w:pPr>
-      <w:bookmarkStart w:id="14" w:name="_Toc33238237"/>
-      <w:bookmarkStart w:id="15" w:name="_Toc33411064"/>
+      <w:bookmarkStart w:id="13" w:name="_Toc33238237"/>
+      <w:bookmarkStart w:id="14" w:name="_Toc33411064"/>
       <w:r>
         <w:t>Referencias</w:t>
       </w:r>
+      <w:bookmarkEnd w:id="13"/>
       <w:bookmarkEnd w:id="14"/>
-      <w:bookmarkEnd w:id="15"/>
     </w:p>
     <w:tbl>
       <w:tblPr>
@@ -5827,18 +5915,26 @@
         <w:ind w:left="708"/>
       </w:pPr>
       <w:r>
-        <w:t>Relación completa de todos los documentos relacionados en la especificación de requisitos de software, identificando de cada documento el titulo, referencia (si procede), fecha y organización que lo proporciona.</w:t>
+        <w:t xml:space="preserve">Relación completa de todos los documentos relacionados en la especificación de requisitos de software, identificando de cada documento el </w:t>
+      </w:r>
+      <w:proofErr w:type="spellStart"/>
+      <w:r>
+        <w:t>titulo</w:t>
+      </w:r>
+      <w:proofErr w:type="spellEnd"/>
+      <w:r>
+        <w:t>, referencia (si procede), fecha y organización que lo proporciona.</w:t>
       </w:r>
     </w:p>
     <w:p>
       <w:pPr>
         <w:pStyle w:val="Heading2"/>
       </w:pPr>
-      <w:bookmarkStart w:id="16" w:name="_Toc33411065"/>
+      <w:bookmarkStart w:id="15" w:name="_Toc33411065"/>
       <w:r>
         <w:t>Resumen</w:t>
       </w:r>
-      <w:bookmarkEnd w:id="16"/>
+      <w:bookmarkEnd w:id="15"/>
     </w:p>
     <w:p>
       <w:pPr>
@@ -5891,49 +5987,291 @@
       <w:pPr>
         <w:pStyle w:val="Heading1"/>
       </w:pPr>
-      <w:bookmarkStart w:id="17" w:name="_Toc33238239"/>
-      <w:bookmarkStart w:id="18" w:name="_Toc33411066"/>
+      <w:bookmarkStart w:id="16" w:name="_Toc33238239"/>
+      <w:bookmarkStart w:id="17" w:name="_Toc33411066"/>
       <w:r>
         <w:lastRenderedPageBreak/>
         <w:t>Descripción general</w:t>
       </w:r>
+      <w:bookmarkEnd w:id="16"/>
       <w:bookmarkEnd w:id="17"/>
+    </w:p>
+    <w:p>
+      <w:pPr>
+        <w:pStyle w:val="Heading2"/>
+      </w:pPr>
+      <w:bookmarkStart w:id="18" w:name="_Toc33238240"/>
+      <w:bookmarkStart w:id="19" w:name="_Toc33411067"/>
+      <w:r>
+        <w:t>Perspectiva del producto</w:t>
+      </w:r>
       <w:bookmarkEnd w:id="18"/>
+      <w:bookmarkEnd w:id="19"/>
+    </w:p>
+    <w:p>
+      <w:pPr>
+        <w:pStyle w:val="Normalindentado2"/>
+      </w:pPr>
+      <w:r>
+        <w:t xml:space="preserve">El producto no tiene perspectivas de avanzar en su desarrollo, fue desarrollado solo para satisfacer la </w:t>
+      </w:r>
+      <w:proofErr w:type="gramStart"/>
+      <w:r>
+        <w:t>practica</w:t>
+      </w:r>
+      <w:proofErr w:type="gramEnd"/>
+      <w:r>
+        <w:t xml:space="preserve"> 4 ejercicio 5 propuesto para nuestra asignatura de Programación Web de la Universidad de Granada 2012/213. </w:t>
+      </w:r>
     </w:p>
     <w:p>
       <w:pPr>
         <w:pStyle w:val="Heading2"/>
       </w:pPr>
-      <w:bookmarkStart w:id="19" w:name="_Toc33238240"/>
-      <w:bookmarkStart w:id="20" w:name="_Toc33411067"/>
-      <w:r>
-        <w:t>Perspectiva del producto</w:t>
-      </w:r>
-      <w:bookmarkEnd w:id="19"/>
+      <w:bookmarkStart w:id="20" w:name="_Toc532878319"/>
+      <w:bookmarkStart w:id="21" w:name="_Toc33238241"/>
+      <w:bookmarkStart w:id="22" w:name="_Toc33411068"/>
+      <w:r>
+        <w:t>Funcionalidad del producto</w:t>
+      </w:r>
       <w:bookmarkEnd w:id="20"/>
+      <w:bookmarkEnd w:id="21"/>
+      <w:bookmarkEnd w:id="22"/>
     </w:p>
     <w:p>
       <w:pPr>
         <w:pStyle w:val="Normalindentado2"/>
       </w:pPr>
-      <w:r>
-        <w:fldChar w:fldCharType="begin"/>
-      </w:r>
-      <w:r>
-        <w:instrText>MACROBUTTON NoMacro [</w:instrText>
-      </w:r>
+    </w:p>
+    <w:p>
+      <w:pPr>
+        <w:pStyle w:val="Normalindentado2"/>
+      </w:pPr>
+      <w:r>
+        <w:t xml:space="preserve">El </w:t>
+      </w:r>
+      <w:r>
+        <w:t>estará</w:t>
+      </w:r>
+      <w:r>
+        <w:t xml:space="preserve"> dividido en dos partes:</w:t>
+      </w:r>
+    </w:p>
+    <w:p>
+      <w:pPr>
+        <w:pStyle w:val="Normalindentado2"/>
+      </w:pPr>
+    </w:p>
+    <w:p>
+      <w:pPr>
+        <w:pStyle w:val="Normalindentado2"/>
+        <w:numPr>
+          <w:ilvl w:val="0"/>
+          <w:numId w:val="12"/>
+        </w:numPr>
+      </w:pPr>
+      <w:r>
+        <w:t>Zona de visualización</w:t>
+      </w:r>
+    </w:p>
+    <w:p>
+      <w:pPr>
+        <w:pStyle w:val="Normalindentado2"/>
+        <w:numPr>
+          <w:ilvl w:val="0"/>
+          <w:numId w:val="12"/>
+        </w:numPr>
+      </w:pPr>
+      <w:r>
+        <w:t xml:space="preserve">Zona de edición </w:t>
+      </w:r>
+    </w:p>
+    <w:p>
+      <w:pPr>
+        <w:pStyle w:val="Normalindentado2"/>
+      </w:pPr>
+    </w:p>
+    <w:p>
+      <w:pPr>
+        <w:pStyle w:val="Normalindentado2"/>
+        <w:numPr>
+          <w:ilvl w:val="0"/>
+          <w:numId w:val="11"/>
+        </w:numPr>
+      </w:pPr>
+      <w:r>
+        <w:t>La z</w:t>
+      </w:r>
+      <w:r>
+        <w:t>ona de visualización</w:t>
+      </w:r>
+      <w:r>
+        <w:t xml:space="preserve"> solo </w:t>
+      </w:r>
+      <w:r>
+        <w:t>muestra</w:t>
+      </w:r>
+      <w:r>
+        <w:t xml:space="preserve"> al usuario, reglas previamente </w:t>
+      </w:r>
+      <w:r>
+        <w:t>creadas</w:t>
+      </w:r>
+      <w:r>
+        <w:t xml:space="preserve">  en la zona de edición, como ejemplifica</w:t>
+      </w:r>
+      <w:r>
+        <w:t xml:space="preserve"> la figura abajo. Esta parte del sistema no hay interacción con el usuario.</w:t>
+      </w:r>
+      <w:r>
+        <w:t xml:space="preserve"> </w:t>
+      </w:r>
+    </w:p>
+    <w:p>
+      <w:pPr>
+        <w:pStyle w:val="Normalindentado2"/>
+      </w:pPr>
+    </w:p>
+    <w:p>
+      <w:pPr>
+        <w:pStyle w:val="Normalindentado2"/>
+      </w:pPr>
       <w:r>
         <w:rPr>
-          <w:color w:val="0000FF"/>
+          <w:noProof/>
+          <w:lang w:val="en-GB" w:eastAsia="en-GB"/>
         </w:rPr>
-        <w:instrText>Inserte aquí el texto</w:instrText>
-      </w:r>
-      <w:r>
-        <w:instrText>]</w:instrText>
-      </w:r>
-      <w:r>
-        <w:fldChar w:fldCharType="end"/>
-      </w:r>
+        <w:drawing>
+          <wp:inline distT="0" distB="0" distL="0" distR="0">
+            <wp:extent cx="5400040" cy="3204210"/>
+            <wp:effectExtent l="0" t="0" r="0" b="0"/>
+            <wp:docPr id="3" name="Picture 3"/>
+            <wp:cNvGraphicFramePr>
+              <a:graphicFrameLocks xmlns:a="http://schemas.openxmlformats.org/drawingml/2006/main" noChangeAspect="1"/>
+            </wp:cNvGraphicFramePr>
+            <a:graphic xmlns:a="http://schemas.openxmlformats.org/drawingml/2006/main">
+              <a:graphicData uri="http://schemas.openxmlformats.org/drawingml/2006/picture">
+                <pic:pic xmlns:pic="http://schemas.openxmlformats.org/drawingml/2006/picture">
+                  <pic:nvPicPr>
+                    <pic:cNvPr id="0" name="regla_rows.jpg"/>
+                    <pic:cNvPicPr/>
+                  </pic:nvPicPr>
+                  <pic:blipFill>
+                    <a:blip r:embed="rId20">
+                      <a:extLst>
+                        <a:ext uri="{28A0092B-C50C-407E-A947-70E740481C1C}">
+                          <a14:useLocalDpi xmlns:a14="http://schemas.microsoft.com/office/drawing/2010/main" val="0"/>
+                        </a:ext>
+                      </a:extLst>
+                    </a:blip>
+                    <a:stretch>
+                      <a:fillRect/>
+                    </a:stretch>
+                  </pic:blipFill>
+                  <pic:spPr>
+                    <a:xfrm>
+                      <a:off x="0" y="0"/>
+                      <a:ext cx="5400040" cy="3204210"/>
+                    </a:xfrm>
+                    <a:prstGeom prst="rect">
+                      <a:avLst/>
+                    </a:prstGeom>
+                  </pic:spPr>
+                </pic:pic>
+              </a:graphicData>
+            </a:graphic>
+          </wp:inline>
+        </w:drawing>
+      </w:r>
+    </w:p>
+    <w:p>
+      <w:pPr>
+        <w:pStyle w:val="Normalindentado2"/>
+      </w:pPr>
+    </w:p>
+    <w:p>
+      <w:pPr>
+        <w:pStyle w:val="Normalindentado2"/>
+      </w:pPr>
+    </w:p>
+    <w:p>
+      <w:pPr>
+        <w:pStyle w:val="Normalindentado2"/>
+        <w:numPr>
+          <w:ilvl w:val="0"/>
+          <w:numId w:val="11"/>
+        </w:numPr>
+      </w:pPr>
+      <w:r>
+        <w:t xml:space="preserve">La zona de </w:t>
+      </w:r>
+      <w:r>
+        <w:t xml:space="preserve">edición permite al usuario </w:t>
+      </w:r>
+      <w:r>
+        <w:t xml:space="preserve"> </w:t>
+      </w:r>
+      <w:r>
+        <w:t>crear  nuevas reglas, cambiar reglas ya existentes y excluir reglas, caso así lo desee.</w:t>
+      </w:r>
+      <w:r>
+        <w:t xml:space="preserve"> En esta parte del sistema el usuario puede interaccionar con el sistema, con casi total libertad.</w:t>
+      </w:r>
+    </w:p>
+    <w:p>
+      <w:pPr>
+        <w:pStyle w:val="Normalindentado2"/>
+        <w:ind w:left="960"/>
+      </w:pPr>
+    </w:p>
+    <w:p>
+      <w:pPr>
+        <w:pStyle w:val="Normalindentado2"/>
+        <w:ind w:left="960"/>
+      </w:pPr>
+    </w:p>
+    <w:p>
+      <w:pPr>
+        <w:pStyle w:val="Normalindentado2"/>
+      </w:pPr>
+      <w:r>
+        <w:t>Algunas limitaciones son impuestas por la descripción del trabajo:</w:t>
+      </w:r>
+    </w:p>
+    <w:p>
+      <w:pPr>
+        <w:pStyle w:val="Normalindentado2"/>
+        <w:numPr>
+          <w:ilvl w:val="0"/>
+          <w:numId w:val="13"/>
+        </w:numPr>
+      </w:pPr>
+      <w:r>
+        <w:t xml:space="preserve">No puede existir reglas duplicadas (se considera una regla duplicada cuando el antecedente, el consecuente y el </w:t>
+      </w:r>
+      <w:proofErr w:type="spellStart"/>
+      <w:r>
+        <w:t>cf</w:t>
+      </w:r>
+      <w:proofErr w:type="spellEnd"/>
+      <w:r>
+        <w:t xml:space="preserve"> tengan exactamente los mismo valores</w:t>
+      </w:r>
+      <w:bookmarkStart w:id="23" w:name="_GoBack"/>
+      <w:bookmarkEnd w:id="23"/>
+      <w:r>
+        <w:t>)</w:t>
+      </w:r>
+    </w:p>
+    <w:p>
+      <w:pPr>
+        <w:pStyle w:val="Normalindentado2"/>
+      </w:pPr>
+    </w:p>
+    <w:p>
+      <w:pPr>
+        <w:pStyle w:val="Normalindentado2"/>
+      </w:pPr>
     </w:p>
     <w:p>
       <w:pPr>
@@ -5941,44 +6279,7 @@
         <w:ind w:left="600"/>
       </w:pPr>
       <w:r>
-        <w:t>Indicar si es un producto independiente o parte de un sistema mayor. En el caso de tratarse de un producto que forma parte de un sistema mayor, un diagrama que sitúe el producto dentro del sistema e identifique sus conexiones  facilita la comprensión.</w:t>
-      </w:r>
-    </w:p>
-    <w:p>
-      <w:pPr>
-        <w:pStyle w:val="Heading2"/>
-      </w:pPr>
-      <w:bookmarkStart w:id="21" w:name="_Toc532878319"/>
-      <w:bookmarkStart w:id="22" w:name="_Toc33238241"/>
-      <w:bookmarkStart w:id="23" w:name="_Toc33411068"/>
-      <w:r>
-        <w:t>Funcionalidad del producto</w:t>
-      </w:r>
-      <w:bookmarkEnd w:id="21"/>
-      <w:bookmarkEnd w:id="22"/>
-      <w:bookmarkEnd w:id="23"/>
-    </w:p>
-    <w:p>
-      <w:pPr>
-        <w:pStyle w:val="Normalindentado2"/>
-      </w:pPr>
-      <w:r>
-        <w:fldChar w:fldCharType="begin"/>
-      </w:r>
-      <w:r>
-        <w:instrText>MACROBUTTON NoMacro [</w:instrText>
-      </w:r>
-      <w:r>
-        <w:rPr>
-          <w:color w:val="0000FF"/>
-        </w:rPr>
-        <w:instrText>Inserte aquí el texto</w:instrText>
-      </w:r>
-      <w:r>
-        <w:instrText>]</w:instrText>
-      </w:r>
-      <w:r>
-        <w:fldChar w:fldCharType="end"/>
+        <w:t>Resumen de las funcionalidades principales que el producto debe realizar, sin entrar en información de detalle.</w:t>
       </w:r>
     </w:p>
     <w:p>
@@ -5987,7 +6288,13 @@
         <w:ind w:left="600"/>
       </w:pPr>
       <w:r>
-        <w:t>Resumen de las funcionalidades principales que el producto debe realizar, sin entrar en información de detalle.</w:t>
+        <w:t xml:space="preserve">En ocasiones la información de esta sección puede tomarse de un documento de especificación del sistema de mayor nivel (ej. </w:t>
+      </w:r>
+      <w:r>
+        <w:t>Requisitos</w:t>
+      </w:r>
+      <w:r>
+        <w:t xml:space="preserve"> del sistema).</w:t>
       </w:r>
     </w:p>
     <w:p>
@@ -5996,28 +6303,22 @@
         <w:ind w:left="600"/>
       </w:pPr>
       <w:r>
-        <w:t xml:space="preserve">En ocasiones la información de esta sección puede tomarse de un documento de especificación del sistema de mayor nivel (ej. </w:t>
-      </w:r>
-      <w:r>
-        <w:t>Requisitos</w:t>
-      </w:r>
-      <w:r>
-        <w:t xml:space="preserve"> del sistema).</w:t>
-      </w:r>
-    </w:p>
-    <w:p>
-      <w:pPr>
-        <w:pStyle w:val="guiazul"/>
-        <w:ind w:left="600"/>
-      </w:pPr>
-      <w:r>
+        <w:lastRenderedPageBreak/>
         <w:t>Las funcionalidades deben estar organizadas de manera</w:t>
       </w:r>
       <w:r>
-        <w:t xml:space="preserve"> que el cliente o cualquier interlocutor pued</w:t>
-      </w:r>
-      <w:r>
-        <w:t>a entenderlo perfectamente. Para ello se pueden utilizar métodos textuales o gráficos.</w:t>
+        <w:t xml:space="preserve"> que el cliente o cualquier interlocutor </w:t>
+      </w:r>
+      <w:proofErr w:type="gramStart"/>
+      <w:r>
+        <w:t>pued</w:t>
+      </w:r>
+      <w:r>
+        <w:t>a</w:t>
+      </w:r>
+      <w:proofErr w:type="gramEnd"/>
+      <w:r>
+        <w:t xml:space="preserve"> entenderlo perfectamente. Para ello se pueden utilizar métodos textuales o gráficos.</w:t>
       </w:r>
     </w:p>
     <w:p>
@@ -6559,7 +6860,6 @@
         <w:ind w:left="360"/>
       </w:pPr>
       <w:r>
-        <w:lastRenderedPageBreak/>
         <w:t xml:space="preserve">Los requisitos se dispondrán en forma de listas numeradas para su identificación, seguimiento, trazabilidad y validación (ej. </w:t>
       </w:r>
       <w:r>
@@ -7192,6 +7492,7 @@
         <w:ind w:left="360"/>
       </w:pPr>
       <w:r>
+        <w:lastRenderedPageBreak/>
         <w:t>La distribución de los párrafos que forman este punto puede diferir del propuesto en esta plantilla, si las características del sistema aconsejan otra distribución para ofrecer mayor claridad en la exposición.</w:t>
       </w:r>
     </w:p>
@@ -7461,7 +7762,23 @@
         <w:ind w:left="1200"/>
       </w:pPr>
       <w:r>
-        <w:t>Describir los requisitos del interfaces de comunicación si hay comunicaciones con otros sistemas y cuales son las protocolos de comunicación.</w:t>
+        <w:t xml:space="preserve">Describir los requisitos del interfaces de comunicación si hay comunicaciones con otros sistemas y </w:t>
+      </w:r>
+      <w:proofErr w:type="spellStart"/>
+      <w:r>
+        <w:t>cuales</w:t>
+      </w:r>
+      <w:proofErr w:type="spellEnd"/>
+      <w:r>
+        <w:t xml:space="preserve"> son </w:t>
+      </w:r>
+      <w:proofErr w:type="gramStart"/>
+      <w:r>
+        <w:t>las</w:t>
+      </w:r>
+      <w:proofErr w:type="gramEnd"/>
+      <w:r>
+        <w:t xml:space="preserve"> protocolos de comunicación.</w:t>
       </w:r>
     </w:p>
     <w:p>
@@ -7526,7 +7843,6 @@
         </w:numPr>
       </w:pPr>
       <w:r>
-        <w:lastRenderedPageBreak/>
         <w:t>Comprobación de validez de las entradas</w:t>
       </w:r>
     </w:p>
@@ -7587,7 +7903,15 @@
         </w:numPr>
       </w:pPr>
       <w:r>
-        <w:t>Relaciones entre entradas y salidas (secuencias de entradas y salidas, formulas para la conversión de información)</w:t>
+        <w:t xml:space="preserve">Relaciones entre entradas y salidas (secuencias de entradas y salidas, </w:t>
+      </w:r>
+      <w:proofErr w:type="spellStart"/>
+      <w:r>
+        <w:t>formulas</w:t>
+      </w:r>
+      <w:proofErr w:type="spellEnd"/>
+      <w:r>
+        <w:t xml:space="preserve"> para la conversión de información)</w:t>
       </w:r>
     </w:p>
     <w:p>
@@ -7613,8 +7937,13 @@
         <w:pStyle w:val="guiazul"/>
         <w:ind w:left="600"/>
       </w:pPr>
-      <w:r>
-        <w:t>Las requisitos funcionales pueden ser divididos en sub-secciones.</w:t>
+      <w:proofErr w:type="gramStart"/>
+      <w:r>
+        <w:t>Las</w:t>
+      </w:r>
+      <w:proofErr w:type="gramEnd"/>
+      <w:r>
+        <w:t xml:space="preserve"> requisitos funcionales pueden ser divididos en sub-secciones.</w:t>
       </w:r>
     </w:p>
     <w:p>
@@ -7624,6 +7953,7 @@
       <w:bookmarkStart w:id="52" w:name="_Toc33238253"/>
       <w:bookmarkStart w:id="53" w:name="_Toc33411080"/>
       <w:r>
+        <w:lastRenderedPageBreak/>
         <w:t>Requisito funcional 1</w:t>
       </w:r>
       <w:bookmarkEnd w:id="52"/>
@@ -7789,7 +8119,15 @@
         </w:numPr>
       </w:pPr>
       <w:r>
-        <w:t>Registro de ficheros con “logs” de actividad.</w:t>
+        <w:t>Registro de ficheros con “</w:t>
+      </w:r>
+      <w:proofErr w:type="spellStart"/>
+      <w:r>
+        <w:t>logs</w:t>
+      </w:r>
+      <w:proofErr w:type="spellEnd"/>
+      <w:r>
+        <w:t>” de actividad.</w:t>
       </w:r>
     </w:p>
     <w:p>
@@ -7922,12 +8260,13 @@
       </w:pPr>
       <w:bookmarkStart w:id="67" w:name="_Toc33238262"/>
       <w:bookmarkStart w:id="68" w:name="_Toc33411089"/>
-      <w:r>
-        <w:lastRenderedPageBreak/>
+      <w:proofErr w:type="spellStart"/>
+      <w:r>
         <w:t>Mantenibilidad</w:t>
       </w:r>
       <w:bookmarkEnd w:id="67"/>
       <w:bookmarkEnd w:id="68"/>
+      <w:proofErr w:type="spellEnd"/>
     </w:p>
     <w:p>
       <w:pPr>
@@ -7976,7 +8315,23 @@
         <w:ind w:left="1200"/>
       </w:pPr>
       <w:r>
-        <w:t>Especificación de cuando debe realizarse las tareas de mantenimiento. Por ejemplo, generación de estadísticas de acceso semanales y mensuales.</w:t>
+        <w:t xml:space="preserve">Especificación de </w:t>
+      </w:r>
+      <w:proofErr w:type="spellStart"/>
+      <w:r>
+        <w:t>cuando</w:t>
+      </w:r>
+      <w:proofErr w:type="spellEnd"/>
+      <w:r>
+        <w:t xml:space="preserve"> debe realizarse las tareas de mantenimiento. Por ejemplo, generación de estadísticas de </w:t>
+      </w:r>
+      <w:proofErr w:type="gramStart"/>
+      <w:r>
+        <w:t>acceso semanales y mensuales</w:t>
+      </w:r>
+      <w:proofErr w:type="gramEnd"/>
+      <w:r>
+        <w:t>.</w:t>
       </w:r>
     </w:p>
     <w:p>
@@ -8020,6 +8375,7 @@
         <w:ind w:left="1200"/>
       </w:pPr>
       <w:r>
+        <w:lastRenderedPageBreak/>
         <w:t>Especificación de atributos que debe presentar el software para facilitar su traslado a otras plataformas u entornos. Pueden incluirse:</w:t>
       </w:r>
     </w:p>
@@ -8203,7 +8559,7 @@
       </w:r>
     </w:p>
     <w:sectPr>
-      <w:headerReference w:type="first" r:id="rId20"/>
+      <w:headerReference w:type="first" r:id="rId21"/>
       <w:pgSz w:w="11906" w:h="16838"/>
       <w:pgMar w:top="1418" w:right="1701" w:bottom="1418" w:left="1701" w:header="709" w:footer="709" w:gutter="0"/>
       <w:cols w:space="708"/>
@@ -8323,8 +8679,18 @@
               <w:color w:val="241A61"/>
               <w:sz w:val="16"/>
             </w:rPr>
-            <w:t>Descripción de requisitos del sofware</w:t>
+            <w:t xml:space="preserve">Descripción de requisitos del </w:t>
           </w:r>
+          <w:proofErr w:type="spellStart"/>
+          <w:r>
+            <w:rPr>
+              <w:rFonts w:cs="Arial"/>
+              <w:color w:val="241A61"/>
+              <w:sz w:val="16"/>
+            </w:rPr>
+            <w:t>sofware</w:t>
+          </w:r>
+          <w:proofErr w:type="spellEnd"/>
         </w:p>
       </w:tc>
     </w:tr>
@@ -8683,8 +9049,6 @@
               <w:sz w:val="16"/>
             </w:rPr>
           </w:pPr>
-          <w:bookmarkStart w:id="3" w:name="_GoBack"/>
-          <w:bookmarkEnd w:id="3"/>
         </w:p>
       </w:tc>
       <w:tc>
@@ -8830,7 +9194,7 @@
               <w:noProof/>
               <w:color w:val="241A61"/>
             </w:rPr>
-            <w:t>4</w:t>
+            <w:t>7</w:t>
           </w:r>
           <w:r>
             <w:rPr>
@@ -9303,6 +9667,123 @@
     </w:lvl>
   </w:abstractNum>
   <w:abstractNum w:abstractNumId="1">
+    <w:nsid w:val="140F2D15"/>
+    <w:multiLevelType w:val="hybridMultilevel"/>
+    <w:tmpl w:val="5BBE0626"/>
+    <w:lvl w:ilvl="0" w:tplc="AAE24BA8">
+      <w:start w:val="1"/>
+      <w:numFmt w:val="bullet"/>
+      <w:lvlText w:val=""/>
+      <w:lvlJc w:val="left"/>
+      <w:pPr>
+        <w:tabs>
+          <w:tab w:val="num" w:pos="1668"/>
+        </w:tabs>
+        <w:ind w:left="1668" w:hanging="360"/>
+      </w:pPr>
+      <w:rPr>
+        <w:rFonts w:ascii="Wingdings" w:hAnsi="Wingdings" w:hint="default"/>
+        <w:color w:val="0000FF"/>
+      </w:rPr>
+    </w:lvl>
+    <w:lvl w:ilvl="1" w:tplc="08090003" w:tentative="1">
+      <w:start w:val="1"/>
+      <w:numFmt w:val="bullet"/>
+      <w:lvlText w:val="o"/>
+      <w:lvlJc w:val="left"/>
+      <w:pPr>
+        <w:ind w:left="2040" w:hanging="360"/>
+      </w:pPr>
+      <w:rPr>
+        <w:rFonts w:ascii="Courier New" w:hAnsi="Courier New" w:cs="Courier New" w:hint="default"/>
+      </w:rPr>
+    </w:lvl>
+    <w:lvl w:ilvl="2" w:tplc="08090005" w:tentative="1">
+      <w:start w:val="1"/>
+      <w:numFmt w:val="bullet"/>
+      <w:lvlText w:val=""/>
+      <w:lvlJc w:val="left"/>
+      <w:pPr>
+        <w:ind w:left="2760" w:hanging="360"/>
+      </w:pPr>
+      <w:rPr>
+        <w:rFonts w:ascii="Wingdings" w:hAnsi="Wingdings" w:hint="default"/>
+      </w:rPr>
+    </w:lvl>
+    <w:lvl w:ilvl="3" w:tplc="08090001" w:tentative="1">
+      <w:start w:val="1"/>
+      <w:numFmt w:val="bullet"/>
+      <w:lvlText w:val=""/>
+      <w:lvlJc w:val="left"/>
+      <w:pPr>
+        <w:ind w:left="3480" w:hanging="360"/>
+      </w:pPr>
+      <w:rPr>
+        <w:rFonts w:ascii="Symbol" w:hAnsi="Symbol" w:hint="default"/>
+      </w:rPr>
+    </w:lvl>
+    <w:lvl w:ilvl="4" w:tplc="08090003" w:tentative="1">
+      <w:start w:val="1"/>
+      <w:numFmt w:val="bullet"/>
+      <w:lvlText w:val="o"/>
+      <w:lvlJc w:val="left"/>
+      <w:pPr>
+        <w:ind w:left="4200" w:hanging="360"/>
+      </w:pPr>
+      <w:rPr>
+        <w:rFonts w:ascii="Courier New" w:hAnsi="Courier New" w:cs="Courier New" w:hint="default"/>
+      </w:rPr>
+    </w:lvl>
+    <w:lvl w:ilvl="5" w:tplc="08090005" w:tentative="1">
+      <w:start w:val="1"/>
+      <w:numFmt w:val="bullet"/>
+      <w:lvlText w:val=""/>
+      <w:lvlJc w:val="left"/>
+      <w:pPr>
+        <w:ind w:left="4920" w:hanging="360"/>
+      </w:pPr>
+      <w:rPr>
+        <w:rFonts w:ascii="Wingdings" w:hAnsi="Wingdings" w:hint="default"/>
+      </w:rPr>
+    </w:lvl>
+    <w:lvl w:ilvl="6" w:tplc="08090001" w:tentative="1">
+      <w:start w:val="1"/>
+      <w:numFmt w:val="bullet"/>
+      <w:lvlText w:val=""/>
+      <w:lvlJc w:val="left"/>
+      <w:pPr>
+        <w:ind w:left="5640" w:hanging="360"/>
+      </w:pPr>
+      <w:rPr>
+        <w:rFonts w:ascii="Symbol" w:hAnsi="Symbol" w:hint="default"/>
+      </w:rPr>
+    </w:lvl>
+    <w:lvl w:ilvl="7" w:tplc="08090003" w:tentative="1">
+      <w:start w:val="1"/>
+      <w:numFmt w:val="bullet"/>
+      <w:lvlText w:val="o"/>
+      <w:lvlJc w:val="left"/>
+      <w:pPr>
+        <w:ind w:left="6360" w:hanging="360"/>
+      </w:pPr>
+      <w:rPr>
+        <w:rFonts w:ascii="Courier New" w:hAnsi="Courier New" w:cs="Courier New" w:hint="default"/>
+      </w:rPr>
+    </w:lvl>
+    <w:lvl w:ilvl="8" w:tplc="08090005" w:tentative="1">
+      <w:start w:val="1"/>
+      <w:numFmt w:val="bullet"/>
+      <w:lvlText w:val=""/>
+      <w:lvlJc w:val="left"/>
+      <w:pPr>
+        <w:ind w:left="7080" w:hanging="360"/>
+      </w:pPr>
+      <w:rPr>
+        <w:rFonts w:ascii="Wingdings" w:hAnsi="Wingdings" w:hint="default"/>
+      </w:rPr>
+    </w:lvl>
+  </w:abstractNum>
+  <w:abstractNum w:abstractNumId="2">
     <w:nsid w:val="1A4A4419"/>
     <w:multiLevelType w:val="hybridMultilevel"/>
     <w:tmpl w:val="6626544A"/>
@@ -9443,7 +9924,93 @@
       </w:rPr>
     </w:lvl>
   </w:abstractNum>
-  <w:abstractNum w:abstractNumId="2">
+  <w:abstractNum w:abstractNumId="3">
+    <w:nsid w:val="1C966E90"/>
+    <w:multiLevelType w:val="hybridMultilevel"/>
+    <w:tmpl w:val="06DED948"/>
+    <w:lvl w:ilvl="0" w:tplc="0809000F">
+      <w:start w:val="1"/>
+      <w:numFmt w:val="decimal"/>
+      <w:lvlText w:val="%1."/>
+      <w:lvlJc w:val="left"/>
+      <w:pPr>
+        <w:ind w:left="1068" w:hanging="360"/>
+      </w:pPr>
+    </w:lvl>
+    <w:lvl w:ilvl="1" w:tplc="08090019" w:tentative="1">
+      <w:start w:val="1"/>
+      <w:numFmt w:val="lowerLetter"/>
+      <w:lvlText w:val="%2."/>
+      <w:lvlJc w:val="left"/>
+      <w:pPr>
+        <w:ind w:left="1788" w:hanging="360"/>
+      </w:pPr>
+    </w:lvl>
+    <w:lvl w:ilvl="2" w:tplc="0809001B" w:tentative="1">
+      <w:start w:val="1"/>
+      <w:numFmt w:val="lowerRoman"/>
+      <w:lvlText w:val="%3."/>
+      <w:lvlJc w:val="right"/>
+      <w:pPr>
+        <w:ind w:left="2508" w:hanging="180"/>
+      </w:pPr>
+    </w:lvl>
+    <w:lvl w:ilvl="3" w:tplc="0809000F" w:tentative="1">
+      <w:start w:val="1"/>
+      <w:numFmt w:val="decimal"/>
+      <w:lvlText w:val="%4."/>
+      <w:lvlJc w:val="left"/>
+      <w:pPr>
+        <w:ind w:left="3228" w:hanging="360"/>
+      </w:pPr>
+    </w:lvl>
+    <w:lvl w:ilvl="4" w:tplc="08090019" w:tentative="1">
+      <w:start w:val="1"/>
+      <w:numFmt w:val="lowerLetter"/>
+      <w:lvlText w:val="%5."/>
+      <w:lvlJc w:val="left"/>
+      <w:pPr>
+        <w:ind w:left="3948" w:hanging="360"/>
+      </w:pPr>
+    </w:lvl>
+    <w:lvl w:ilvl="5" w:tplc="0809001B" w:tentative="1">
+      <w:start w:val="1"/>
+      <w:numFmt w:val="lowerRoman"/>
+      <w:lvlText w:val="%6."/>
+      <w:lvlJc w:val="right"/>
+      <w:pPr>
+        <w:ind w:left="4668" w:hanging="180"/>
+      </w:pPr>
+    </w:lvl>
+    <w:lvl w:ilvl="6" w:tplc="0809000F" w:tentative="1">
+      <w:start w:val="1"/>
+      <w:numFmt w:val="decimal"/>
+      <w:lvlText w:val="%7."/>
+      <w:lvlJc w:val="left"/>
+      <w:pPr>
+        <w:ind w:left="5388" w:hanging="360"/>
+      </w:pPr>
+    </w:lvl>
+    <w:lvl w:ilvl="7" w:tplc="08090019" w:tentative="1">
+      <w:start w:val="1"/>
+      <w:numFmt w:val="lowerLetter"/>
+      <w:lvlText w:val="%8."/>
+      <w:lvlJc w:val="left"/>
+      <w:pPr>
+        <w:ind w:left="6108" w:hanging="360"/>
+      </w:pPr>
+    </w:lvl>
+    <w:lvl w:ilvl="8" w:tplc="0809001B" w:tentative="1">
+      <w:start w:val="1"/>
+      <w:numFmt w:val="lowerRoman"/>
+      <w:lvlText w:val="%9."/>
+      <w:lvlJc w:val="right"/>
+      <w:pPr>
+        <w:ind w:left="6828" w:hanging="180"/>
+      </w:pPr>
+    </w:lvl>
+  </w:abstractNum>
+  <w:abstractNum w:abstractNumId="4">
     <w:nsid w:val="2D22368D"/>
     <w:multiLevelType w:val="multilevel"/>
     <w:tmpl w:val="D4F2049E"/>
@@ -9586,7 +10153,183 @@
       </w:rPr>
     </w:lvl>
   </w:abstractNum>
-  <w:abstractNum w:abstractNumId="3">
+  <w:abstractNum w:abstractNumId="5">
+    <w:nsid w:val="38240C46"/>
+    <w:multiLevelType w:val="hybridMultilevel"/>
+    <w:tmpl w:val="F762FED2"/>
+    <w:lvl w:ilvl="0" w:tplc="0809000F">
+      <w:start w:val="1"/>
+      <w:numFmt w:val="decimal"/>
+      <w:lvlText w:val="%1."/>
+      <w:lvlJc w:val="left"/>
+      <w:pPr>
+        <w:ind w:left="1320" w:hanging="360"/>
+      </w:pPr>
+    </w:lvl>
+    <w:lvl w:ilvl="1" w:tplc="08090019" w:tentative="1">
+      <w:start w:val="1"/>
+      <w:numFmt w:val="lowerLetter"/>
+      <w:lvlText w:val="%2."/>
+      <w:lvlJc w:val="left"/>
+      <w:pPr>
+        <w:ind w:left="2040" w:hanging="360"/>
+      </w:pPr>
+    </w:lvl>
+    <w:lvl w:ilvl="2" w:tplc="0809001B">
+      <w:start w:val="1"/>
+      <w:numFmt w:val="lowerRoman"/>
+      <w:lvlText w:val="%3."/>
+      <w:lvlJc w:val="right"/>
+      <w:pPr>
+        <w:ind w:left="2760" w:hanging="180"/>
+      </w:pPr>
+    </w:lvl>
+    <w:lvl w:ilvl="3" w:tplc="0809000F" w:tentative="1">
+      <w:start w:val="1"/>
+      <w:numFmt w:val="decimal"/>
+      <w:lvlText w:val="%4."/>
+      <w:lvlJc w:val="left"/>
+      <w:pPr>
+        <w:ind w:left="3480" w:hanging="360"/>
+      </w:pPr>
+    </w:lvl>
+    <w:lvl w:ilvl="4" w:tplc="08090019" w:tentative="1">
+      <w:start w:val="1"/>
+      <w:numFmt w:val="lowerLetter"/>
+      <w:lvlText w:val="%5."/>
+      <w:lvlJc w:val="left"/>
+      <w:pPr>
+        <w:ind w:left="4200" w:hanging="360"/>
+      </w:pPr>
+    </w:lvl>
+    <w:lvl w:ilvl="5" w:tplc="0809001B" w:tentative="1">
+      <w:start w:val="1"/>
+      <w:numFmt w:val="lowerRoman"/>
+      <w:lvlText w:val="%6."/>
+      <w:lvlJc w:val="right"/>
+      <w:pPr>
+        <w:ind w:left="4920" w:hanging="180"/>
+      </w:pPr>
+    </w:lvl>
+    <w:lvl w:ilvl="6" w:tplc="0809000F" w:tentative="1">
+      <w:start w:val="1"/>
+      <w:numFmt w:val="decimal"/>
+      <w:lvlText w:val="%7."/>
+      <w:lvlJc w:val="left"/>
+      <w:pPr>
+        <w:ind w:left="5640" w:hanging="360"/>
+      </w:pPr>
+    </w:lvl>
+    <w:lvl w:ilvl="7" w:tplc="08090019" w:tentative="1">
+      <w:start w:val="1"/>
+      <w:numFmt w:val="lowerLetter"/>
+      <w:lvlText w:val="%8."/>
+      <w:lvlJc w:val="left"/>
+      <w:pPr>
+        <w:ind w:left="6360" w:hanging="360"/>
+      </w:pPr>
+    </w:lvl>
+    <w:lvl w:ilvl="8" w:tplc="0809001B" w:tentative="1">
+      <w:start w:val="1"/>
+      <w:numFmt w:val="lowerRoman"/>
+      <w:lvlText w:val="%9."/>
+      <w:lvlJc w:val="right"/>
+      <w:pPr>
+        <w:ind w:left="7080" w:hanging="180"/>
+      </w:pPr>
+    </w:lvl>
+  </w:abstractNum>
+  <w:abstractNum w:abstractNumId="6">
+    <w:nsid w:val="39BF0BBB"/>
+    <w:multiLevelType w:val="hybridMultilevel"/>
+    <w:tmpl w:val="4C0E0E3C"/>
+    <w:lvl w:ilvl="0" w:tplc="AAE24BA8">
+      <w:start w:val="1"/>
+      <w:numFmt w:val="bullet"/>
+      <w:lvlText w:val=""/>
+      <w:lvlJc w:val="left"/>
+      <w:pPr>
+        <w:ind w:left="1068" w:hanging="360"/>
+      </w:pPr>
+      <w:rPr>
+        <w:rFonts w:ascii="Wingdings" w:hAnsi="Wingdings" w:hint="default"/>
+        <w:color w:val="0000FF"/>
+      </w:rPr>
+    </w:lvl>
+    <w:lvl w:ilvl="1" w:tplc="08090019" w:tentative="1">
+      <w:start w:val="1"/>
+      <w:numFmt w:val="lowerLetter"/>
+      <w:lvlText w:val="%2."/>
+      <w:lvlJc w:val="left"/>
+      <w:pPr>
+        <w:ind w:left="1788" w:hanging="360"/>
+      </w:pPr>
+    </w:lvl>
+    <w:lvl w:ilvl="2" w:tplc="0809001B" w:tentative="1">
+      <w:start w:val="1"/>
+      <w:numFmt w:val="lowerRoman"/>
+      <w:lvlText w:val="%3."/>
+      <w:lvlJc w:val="right"/>
+      <w:pPr>
+        <w:ind w:left="2508" w:hanging="180"/>
+      </w:pPr>
+    </w:lvl>
+    <w:lvl w:ilvl="3" w:tplc="0809000F" w:tentative="1">
+      <w:start w:val="1"/>
+      <w:numFmt w:val="decimal"/>
+      <w:lvlText w:val="%4."/>
+      <w:lvlJc w:val="left"/>
+      <w:pPr>
+        <w:ind w:left="3228" w:hanging="360"/>
+      </w:pPr>
+    </w:lvl>
+    <w:lvl w:ilvl="4" w:tplc="08090019" w:tentative="1">
+      <w:start w:val="1"/>
+      <w:numFmt w:val="lowerLetter"/>
+      <w:lvlText w:val="%5."/>
+      <w:lvlJc w:val="left"/>
+      <w:pPr>
+        <w:ind w:left="3948" w:hanging="360"/>
+      </w:pPr>
+    </w:lvl>
+    <w:lvl w:ilvl="5" w:tplc="0809001B" w:tentative="1">
+      <w:start w:val="1"/>
+      <w:numFmt w:val="lowerRoman"/>
+      <w:lvlText w:val="%6."/>
+      <w:lvlJc w:val="right"/>
+      <w:pPr>
+        <w:ind w:left="4668" w:hanging="180"/>
+      </w:pPr>
+    </w:lvl>
+    <w:lvl w:ilvl="6" w:tplc="0809000F" w:tentative="1">
+      <w:start w:val="1"/>
+      <w:numFmt w:val="decimal"/>
+      <w:lvlText w:val="%7."/>
+      <w:lvlJc w:val="left"/>
+      <w:pPr>
+        <w:ind w:left="5388" w:hanging="360"/>
+      </w:pPr>
+    </w:lvl>
+    <w:lvl w:ilvl="7" w:tplc="08090019" w:tentative="1">
+      <w:start w:val="1"/>
+      <w:numFmt w:val="lowerLetter"/>
+      <w:lvlText w:val="%8."/>
+      <w:lvlJc w:val="left"/>
+      <w:pPr>
+        <w:ind w:left="6108" w:hanging="360"/>
+      </w:pPr>
+    </w:lvl>
+    <w:lvl w:ilvl="8" w:tplc="0809001B" w:tentative="1">
+      <w:start w:val="1"/>
+      <w:numFmt w:val="lowerRoman"/>
+      <w:lvlText w:val="%9."/>
+      <w:lvlJc w:val="right"/>
+      <w:pPr>
+        <w:ind w:left="6828" w:hanging="180"/>
+      </w:pPr>
+    </w:lvl>
+  </w:abstractNum>
+  <w:abstractNum w:abstractNumId="7">
     <w:nsid w:val="39BF1390"/>
     <w:multiLevelType w:val="hybridMultilevel"/>
     <w:tmpl w:val="74C08868"/>
@@ -9727,10 +10470,10 @@
       </w:rPr>
     </w:lvl>
   </w:abstractNum>
-  <w:abstractNum w:abstractNumId="4">
+  <w:abstractNum w:abstractNumId="8">
     <w:nsid w:val="52874652"/>
     <w:multiLevelType w:val="hybridMultilevel"/>
-    <w:tmpl w:val="509CFD74"/>
+    <w:tmpl w:val="5B24EF4E"/>
     <w:lvl w:ilvl="0" w:tplc="AAE24BA8">
       <w:start w:val="1"/>
       <w:numFmt w:val="bullet"/>
@@ -9762,19 +10505,15 @@
         <w:rFonts w:ascii="Times New Roman" w:eastAsia="Times New Roman" w:hAnsi="Times New Roman" w:cs="Times New Roman" w:hint="default"/>
       </w:rPr>
     </w:lvl>
-    <w:lvl w:ilvl="2" w:tplc="0C0A0005" w:tentative="1">
-      <w:start w:val="1"/>
+    <w:lvl w:ilvl="2" w:tplc="16CE3BAA">
       <w:numFmt w:val="bullet"/>
-      <w:lvlText w:val=""/>
+      <w:lvlText w:val="·"/>
       <w:lvlJc w:val="left"/>
       <w:pPr>
-        <w:tabs>
-          <w:tab w:val="num" w:pos="2160"/>
-        </w:tabs>
         <w:ind w:left="2160" w:hanging="360"/>
       </w:pPr>
       <w:rPr>
-        <w:rFonts w:ascii="Wingdings" w:hAnsi="Wingdings" w:hint="default"/>
+        <w:rFonts w:ascii="Arial" w:eastAsia="Times New Roman" w:hAnsi="Arial" w:cs="Arial" w:hint="default"/>
       </w:rPr>
     </w:lvl>
     <w:lvl w:ilvl="3" w:tplc="0C0A0001" w:tentative="1">
@@ -9868,7 +10607,96 @@
       </w:rPr>
     </w:lvl>
   </w:abstractNum>
-  <w:abstractNum w:abstractNumId="5">
+  <w:abstractNum w:abstractNumId="9">
+    <w:nsid w:val="5ABC1B31"/>
+    <w:multiLevelType w:val="hybridMultilevel"/>
+    <w:tmpl w:val="DC2E6616"/>
+    <w:lvl w:ilvl="0" w:tplc="33583CFA">
+      <w:start w:val="1"/>
+      <w:numFmt w:val="decimal"/>
+      <w:lvlText w:val="%1."/>
+      <w:lvlJc w:val="left"/>
+      <w:pPr>
+        <w:ind w:left="960" w:hanging="360"/>
+      </w:pPr>
+      <w:rPr>
+        <w:rFonts w:hint="default"/>
+      </w:rPr>
+    </w:lvl>
+    <w:lvl w:ilvl="1" w:tplc="08090019" w:tentative="1">
+      <w:start w:val="1"/>
+      <w:numFmt w:val="lowerLetter"/>
+      <w:lvlText w:val="%2."/>
+      <w:lvlJc w:val="left"/>
+      <w:pPr>
+        <w:ind w:left="1680" w:hanging="360"/>
+      </w:pPr>
+    </w:lvl>
+    <w:lvl w:ilvl="2" w:tplc="0809001B" w:tentative="1">
+      <w:start w:val="1"/>
+      <w:numFmt w:val="lowerRoman"/>
+      <w:lvlText w:val="%3."/>
+      <w:lvlJc w:val="right"/>
+      <w:pPr>
+        <w:ind w:left="2400" w:hanging="180"/>
+      </w:pPr>
+    </w:lvl>
+    <w:lvl w:ilvl="3" w:tplc="0809000F" w:tentative="1">
+      <w:start w:val="1"/>
+      <w:numFmt w:val="decimal"/>
+      <w:lvlText w:val="%4."/>
+      <w:lvlJc w:val="left"/>
+      <w:pPr>
+        <w:ind w:left="3120" w:hanging="360"/>
+      </w:pPr>
+    </w:lvl>
+    <w:lvl w:ilvl="4" w:tplc="08090019" w:tentative="1">
+      <w:start w:val="1"/>
+      <w:numFmt w:val="lowerLetter"/>
+      <w:lvlText w:val="%5."/>
+      <w:lvlJc w:val="left"/>
+      <w:pPr>
+        <w:ind w:left="3840" w:hanging="360"/>
+      </w:pPr>
+    </w:lvl>
+    <w:lvl w:ilvl="5" w:tplc="0809001B" w:tentative="1">
+      <w:start w:val="1"/>
+      <w:numFmt w:val="lowerRoman"/>
+      <w:lvlText w:val="%6."/>
+      <w:lvlJc w:val="right"/>
+      <w:pPr>
+        <w:ind w:left="4560" w:hanging="180"/>
+      </w:pPr>
+    </w:lvl>
+    <w:lvl w:ilvl="6" w:tplc="0809000F" w:tentative="1">
+      <w:start w:val="1"/>
+      <w:numFmt w:val="decimal"/>
+      <w:lvlText w:val="%7."/>
+      <w:lvlJc w:val="left"/>
+      <w:pPr>
+        <w:ind w:left="5280" w:hanging="360"/>
+      </w:pPr>
+    </w:lvl>
+    <w:lvl w:ilvl="7" w:tplc="08090019" w:tentative="1">
+      <w:start w:val="1"/>
+      <w:numFmt w:val="lowerLetter"/>
+      <w:lvlText w:val="%8."/>
+      <w:lvlJc w:val="left"/>
+      <w:pPr>
+        <w:ind w:left="6000" w:hanging="360"/>
+      </w:pPr>
+    </w:lvl>
+    <w:lvl w:ilvl="8" w:tplc="0809001B" w:tentative="1">
+      <w:start w:val="1"/>
+      <w:numFmt w:val="lowerRoman"/>
+      <w:lvlText w:val="%9."/>
+      <w:lvlJc w:val="right"/>
+      <w:pPr>
+        <w:ind w:left="6720" w:hanging="180"/>
+      </w:pPr>
+    </w:lvl>
+  </w:abstractNum>
+  <w:abstractNum w:abstractNumId="10">
     <w:nsid w:val="6E39494E"/>
     <w:multiLevelType w:val="hybridMultilevel"/>
     <w:tmpl w:val="A8C8AE28"/>
@@ -10009,7 +10837,7 @@
       </w:rPr>
     </w:lvl>
   </w:abstractNum>
-  <w:abstractNum w:abstractNumId="6">
+  <w:abstractNum w:abstractNumId="11">
     <w:nsid w:val="6FE60B79"/>
     <w:multiLevelType w:val="hybridMultilevel"/>
     <w:tmpl w:val="BB542C64"/>
@@ -10150,7 +10978,7 @@
       </w:rPr>
     </w:lvl>
   </w:abstractNum>
-  <w:abstractNum w:abstractNumId="7">
+  <w:abstractNum w:abstractNumId="12">
     <w:nsid w:val="715B7BFD"/>
     <w:multiLevelType w:val="hybridMultilevel"/>
     <w:tmpl w:val="EF2E65EC"/>
@@ -10292,28 +11120,43 @@
     </w:lvl>
   </w:abstractNum>
   <w:num w:numId="1">
-    <w:abstractNumId w:val="2"/>
+    <w:abstractNumId w:val="4"/>
   </w:num>
   <w:num w:numId="2">
-    <w:abstractNumId w:val="5"/>
+    <w:abstractNumId w:val="10"/>
   </w:num>
   <w:num w:numId="3">
-    <w:abstractNumId w:val="7"/>
+    <w:abstractNumId w:val="12"/>
   </w:num>
   <w:num w:numId="4">
-    <w:abstractNumId w:val="4"/>
+    <w:abstractNumId w:val="8"/>
   </w:num>
   <w:num w:numId="5">
-    <w:abstractNumId w:val="1"/>
+    <w:abstractNumId w:val="2"/>
   </w:num>
   <w:num w:numId="6">
     <w:abstractNumId w:val="0"/>
   </w:num>
   <w:num w:numId="7">
+    <w:abstractNumId w:val="11"/>
+  </w:num>
+  <w:num w:numId="8">
+    <w:abstractNumId w:val="7"/>
+  </w:num>
+  <w:num w:numId="9">
+    <w:abstractNumId w:val="5"/>
+  </w:num>
+  <w:num w:numId="10">
+    <w:abstractNumId w:val="3"/>
+  </w:num>
+  <w:num w:numId="11">
+    <w:abstractNumId w:val="9"/>
+  </w:num>
+  <w:num w:numId="12">
     <w:abstractNumId w:val="6"/>
   </w:num>
-  <w:num w:numId="8">
-    <w:abstractNumId w:val="3"/>
+  <w:num w:numId="13">
+    <w:abstractNumId w:val="1"/>
   </w:num>
   <w:numIdMacAtCleanup w:val="8"/>
 </w:numbering>

</xml_diff>